<commit_message>
Q10 - Dernier Commit ?
Reste la relecture finale à faire.
</commit_message>
<xml_diff>
--- a/...Compte Rendu/CR - Bailly - P4M.docx
+++ b/...Compte Rendu/CR - Bailly - P4M.docx
@@ -250,27 +250,115 @@
         <w:rPr>
           <w:lang w:val="en-GB"/>
         </w:rPr>
-        <w:t xml:space="preserve">    public void playEffect(int line, int column, Game game) {</w:t>
-      </w:r>
-    </w:p>
-    <w:p>
-      <w:pPr>
+        <w:t xml:space="preserve">    public void </w:t>
+      </w:r>
+      <w:proofErr w:type="spellStart"/>
+      <w:proofErr w:type="gramStart"/>
+      <w:r>
         <w:rPr>
           <w:lang w:val="en-GB"/>
         </w:rPr>
-      </w:pPr>
+        <w:t>playEffect</w:t>
+      </w:r>
+      <w:proofErr w:type="spellEnd"/>
       <w:r>
         <w:rPr>
           <w:lang w:val="en-GB"/>
         </w:rPr>
-        <w:t xml:space="preserve">        game.getBoard().getTileIJ(line, column).setStatus(-1);</w:t>
-      </w:r>
-    </w:p>
-    <w:p>
+        <w:t>(</w:t>
+      </w:r>
+      <w:proofErr w:type="spellStart"/>
+      <w:proofErr w:type="gramEnd"/>
       <w:r>
         <w:rPr>
           <w:lang w:val="en-GB"/>
         </w:rPr>
+        <w:t>int</w:t>
+      </w:r>
+      <w:proofErr w:type="spellEnd"/>
+      <w:r>
+        <w:rPr>
+          <w:lang w:val="en-GB"/>
+        </w:rPr>
+        <w:t xml:space="preserve"> line, </w:t>
+      </w:r>
+      <w:proofErr w:type="spellStart"/>
+      <w:r>
+        <w:rPr>
+          <w:lang w:val="en-GB"/>
+        </w:rPr>
+        <w:t>int</w:t>
+      </w:r>
+      <w:proofErr w:type="spellEnd"/>
+      <w:r>
+        <w:rPr>
+          <w:lang w:val="en-GB"/>
+        </w:rPr>
+        <w:t xml:space="preserve"> column, Game game) {</w:t>
+      </w:r>
+    </w:p>
+    <w:p>
+      <w:pPr>
+        <w:rPr>
+          <w:lang w:val="en-GB"/>
+        </w:rPr>
+      </w:pPr>
+      <w:r>
+        <w:rPr>
+          <w:lang w:val="en-GB"/>
+        </w:rPr>
+        <w:t xml:space="preserve">        </w:t>
+      </w:r>
+      <w:proofErr w:type="spellStart"/>
+      <w:proofErr w:type="gramStart"/>
+      <w:r>
+        <w:rPr>
+          <w:lang w:val="en-GB"/>
+        </w:rPr>
+        <w:t>game.getBoard</w:t>
+      </w:r>
+      <w:proofErr w:type="spellEnd"/>
+      <w:proofErr w:type="gramEnd"/>
+      <w:r>
+        <w:rPr>
+          <w:lang w:val="en-GB"/>
+        </w:rPr>
+        <w:t>().</w:t>
+      </w:r>
+      <w:proofErr w:type="spellStart"/>
+      <w:r>
+        <w:rPr>
+          <w:lang w:val="en-GB"/>
+        </w:rPr>
+        <w:t>getTileIJ</w:t>
+      </w:r>
+      <w:proofErr w:type="spellEnd"/>
+      <w:r>
+        <w:rPr>
+          <w:lang w:val="en-GB"/>
+        </w:rPr>
+        <w:t>(line, column).</w:t>
+      </w:r>
+      <w:proofErr w:type="spellStart"/>
+      <w:r>
+        <w:rPr>
+          <w:lang w:val="en-GB"/>
+        </w:rPr>
+        <w:t>setStatus</w:t>
+      </w:r>
+      <w:proofErr w:type="spellEnd"/>
+      <w:r>
+        <w:rPr>
+          <w:lang w:val="en-GB"/>
+        </w:rPr>
+        <w:t>(-1);</w:t>
+      </w:r>
+    </w:p>
+    <w:p>
+      <w:r>
+        <w:rPr>
+          <w:lang w:val="en-GB"/>
+        </w:rPr>
         <w:t xml:space="preserve">    </w:t>
       </w:r>
       <w:r>
@@ -304,13 +392,77 @@
     <w:p>
       <w:r>
         <w:tab/>
-        <w:t>L’effet était difficile à implémenter, mais nous avons choisi d’exploiter la méthode « playMove » qui existait déjà. Nous avons supprimé la lecture d’effets et avons utilisé le même code pour faire une deuxième méthode : « playMoveNoEffect ». Nous avons ensuite, dans la classe propre à notre effet, choisi de jouer sur toutes les colonnes (sauf celles jouées à l’origine) un pion sans effet. Le code est défini de telle manière que le current player est redéfini avant chaque coup. Il est remis à la bonne valeur à la fin par la méthode playMove appellée de base.</w:t>
+        <w:t>L’effet était difficile à implémenter, mais nous avons choisi d’exploiter la méthode « </w:t>
+      </w:r>
+      <w:proofErr w:type="spellStart"/>
+      <w:r>
+        <w:t>playMove</w:t>
+      </w:r>
+      <w:proofErr w:type="spellEnd"/>
+      <w:r>
+        <w:t> » qui existait déjà. Nous avons supprimé la lecture d’effets et avons utilisé le même code pour faire une deuxième méthode : « </w:t>
+      </w:r>
+      <w:proofErr w:type="spellStart"/>
+      <w:r>
+        <w:t>playMoveNoEffect</w:t>
+      </w:r>
+      <w:proofErr w:type="spellEnd"/>
+      <w:r>
+        <w:t xml:space="preserve"> ». Nous avons ensuite, dans la classe propre à notre effet, choisi de jouer sur toutes les colonnes (sauf celles jouées à l’origine) un pion sans effet. Le code est défini de telle manière que le </w:t>
+      </w:r>
+      <w:proofErr w:type="spellStart"/>
+      <w:r>
+        <w:t>current</w:t>
+      </w:r>
+      <w:proofErr w:type="spellEnd"/>
+      <w:r>
+        <w:t xml:space="preserve"> </w:t>
+      </w:r>
+      <w:proofErr w:type="spellStart"/>
+      <w:r>
+        <w:t>player</w:t>
+      </w:r>
+      <w:proofErr w:type="spellEnd"/>
+      <w:r>
+        <w:t xml:space="preserve"> est redéfini avant chaque coup. Il est remis à la bonne valeur à la fin par la méthode </w:t>
+      </w:r>
+      <w:proofErr w:type="spellStart"/>
+      <w:r>
+        <w:t>playMove</w:t>
+      </w:r>
+      <w:proofErr w:type="spellEnd"/>
+      <w:r>
+        <w:t xml:space="preserve"> </w:t>
+      </w:r>
+      <w:proofErr w:type="spellStart"/>
+      <w:r>
+        <w:t>appellée</w:t>
+      </w:r>
+      <w:proofErr w:type="spellEnd"/>
+      <w:r>
+        <w:t xml:space="preserve"> de base.</w:t>
       </w:r>
     </w:p>
     <w:p>
       <w:r>
         <w:tab/>
-        <w:t>Pour les tests, nous n’en avons fait qu’un seul par choix ; il contient 3 asserts, et est implémenté de telle manière qu’il peut tester les boards vides, pleines ou commencées.</w:t>
+        <w:t xml:space="preserve">Pour les tests, nous n’en avons fait qu’un seul par choix ; il contient 3 </w:t>
+      </w:r>
+      <w:proofErr w:type="spellStart"/>
+      <w:r>
+        <w:t>asserts</w:t>
+      </w:r>
+      <w:proofErr w:type="spellEnd"/>
+      <w:r>
+        <w:t xml:space="preserve">, et est implémenté de telle manière qu’il peut tester les </w:t>
+      </w:r>
+      <w:proofErr w:type="spellStart"/>
+      <w:r>
+        <w:t>boards</w:t>
+      </w:r>
+      <w:proofErr w:type="spellEnd"/>
+      <w:r>
+        <w:t xml:space="preserve"> vides, pleines ou commencées.</w:t>
       </w:r>
     </w:p>
     <w:p/>
@@ -460,7 +612,15 @@
         <w:ind w:left="708"/>
       </w:pPr>
       <w:r>
-        <w:t>Nous avons implémenté le code. Ce dernier vérifie, dans différentes configurations (pas de gagnant, combinaison en colonne, combinaison en ligne, combinaison en diagonale) si le gagnant désigné par la méthode « win » est le bon.</w:t>
+        <w:t>Nous avons implémenté le code. Ce dernier vérifie, dans différentes configurations (pas de gagnant, combinaison en colonne, combinaison en ligne, combinaison en diagonale) si le gagnant désigné par la méthode « </w:t>
+      </w:r>
+      <w:proofErr w:type="spellStart"/>
+      <w:r>
+        <w:t>win</w:t>
+      </w:r>
+      <w:proofErr w:type="spellEnd"/>
+      <w:r>
+        <w:t> » est le bon.</w:t>
       </w:r>
     </w:p>
     <w:p>
@@ -482,7 +642,25 @@
         <w:ind w:left="708"/>
       </w:pPr>
       <w:r>
-        <w:t>Pour répondre à cette question,nous avons pensé qu’utiliser le plugin JACoCoverage était une bonne idée. En effet ce dernier permet de déterminer quelles parties du code ne sont pas ou sont mal testées.</w:t>
+        <w:t xml:space="preserve">Pour répondre à cette </w:t>
+      </w:r>
+      <w:proofErr w:type="spellStart"/>
+      <w:proofErr w:type="gramStart"/>
+      <w:r>
+        <w:t>question,nous</w:t>
+      </w:r>
+      <w:proofErr w:type="spellEnd"/>
+      <w:proofErr w:type="gramEnd"/>
+      <w:r>
+        <w:t xml:space="preserve"> avons pensé qu’utiliser le plugin </w:t>
+      </w:r>
+      <w:proofErr w:type="spellStart"/>
+      <w:r>
+        <w:t>JACoCoverage</w:t>
+      </w:r>
+      <w:proofErr w:type="spellEnd"/>
+      <w:r>
+        <w:t xml:space="preserve"> était une bonne idée. En effet ce dernier permet de déterminer quelles parties du code ne sont pas ou sont mal testées.</w:t>
       </w:r>
     </w:p>
     <w:p>
@@ -544,19 +722,91 @@
       </w:r>
       <w:r>
         <w:br/>
-        <w:t xml:space="preserve">Tester le package view ne me parait pas indispensable dans un premier temps, car le package le plus crucial reste « model ». </w:t>
+        <w:t xml:space="preserve">Tester le package </w:t>
+      </w:r>
+      <w:proofErr w:type="spellStart"/>
+      <w:r>
+        <w:t>view</w:t>
+      </w:r>
+      <w:proofErr w:type="spellEnd"/>
+      <w:r>
+        <w:t xml:space="preserve"> ne me parait pas indispensable dans un premier temps, car le package le plus crucial reste « model ». </w:t>
       </w:r>
       <w:r>
         <w:br/>
-        <w:t>Cependant, Dans model, les methodes non testées sont surtout des getteurs, des setteurs et des toString, donc rien de vraiment très urgent (peu probable de faire des erreurs là-dessus).</w:t>
+        <w:t xml:space="preserve">Cependant, Dans model, les </w:t>
+      </w:r>
+      <w:proofErr w:type="spellStart"/>
+      <w:r>
+        <w:t>methodes</w:t>
+      </w:r>
+      <w:proofErr w:type="spellEnd"/>
+      <w:r>
+        <w:t xml:space="preserve"> non testées sont surtout des </w:t>
+      </w:r>
+      <w:proofErr w:type="spellStart"/>
+      <w:r>
+        <w:t>getteurs</w:t>
+      </w:r>
+      <w:proofErr w:type="spellEnd"/>
+      <w:r>
+        <w:t xml:space="preserve">, des </w:t>
+      </w:r>
+      <w:proofErr w:type="spellStart"/>
+      <w:r>
+        <w:t>setteurs</w:t>
+      </w:r>
+      <w:proofErr w:type="spellEnd"/>
+      <w:r>
+        <w:t xml:space="preserve"> et des </w:t>
+      </w:r>
+      <w:proofErr w:type="spellStart"/>
+      <w:r>
+        <w:t>toString</w:t>
+      </w:r>
+      <w:proofErr w:type="spellEnd"/>
+      <w:r>
+        <w:t>, donc rien de vraiment très urgent (peu probable de faire des erreurs là-dessus).</w:t>
       </w:r>
       <w:r>
         <w:br/>
-        <w:t>De même pour le main dans le package « puissance4 »; impossible de faire une faute sur 4 lignes.</w:t>
+        <w:t>De même pour le main dans le package « puissance4 </w:t>
+      </w:r>
+      <w:proofErr w:type="gramStart"/>
+      <w:r>
+        <w:t>»;</w:t>
+      </w:r>
+      <w:proofErr w:type="gramEnd"/>
+      <w:r>
+        <w:t xml:space="preserve"> impossible de faire une faute sur 4 lignes.</w:t>
       </w:r>
       <w:r>
         <w:br/>
-        <w:t xml:space="preserve">Si nous devions établir un ordre de test, ce serait un modèle en V. Nous testerions ainsi les packages les plus annexes avant d 'élargir au fur et à mesure notre zone de test vers les packages importants. Nous commencerions donc avec les tests du package « model », puis ceux de  « controller » et enfin « view » (en prenant bien soin de, au sein de chaque package, tester les méthodes et classes importantes en premier lieu). </w:t>
+        <w:t xml:space="preserve">Si nous devions établir un ordre de test, ce serait un modèle en V. Nous testerions ainsi les packages les plus annexes avant d 'élargir au fur et à mesure notre zone de test vers les packages importants. Nous commencerions donc avec les tests du package « model », puis ceux </w:t>
+      </w:r>
+      <w:proofErr w:type="gramStart"/>
+      <w:r>
+        <w:t>de  «</w:t>
+      </w:r>
+      <w:proofErr w:type="gramEnd"/>
+      <w:r>
+        <w:t> </w:t>
+      </w:r>
+      <w:proofErr w:type="spellStart"/>
+      <w:r>
+        <w:t>controller</w:t>
+      </w:r>
+      <w:proofErr w:type="spellEnd"/>
+      <w:r>
+        <w:t> » et enfin « </w:t>
+      </w:r>
+      <w:proofErr w:type="spellStart"/>
+      <w:r>
+        <w:t>view</w:t>
+      </w:r>
+      <w:proofErr w:type="spellEnd"/>
+      <w:r>
+        <w:t xml:space="preserve"> » (en prenant bien soin de, au sein de chaque package, tester les méthodes et classes importantes en premier lieu). </w:t>
       </w:r>
     </w:p>
     <w:p>
@@ -578,7 +828,15 @@
         <w:ind w:left="708"/>
       </w:pPr>
       <w:r>
-        <w:t xml:space="preserve">Une mécanique intéressante pour faire cela serait d’ajouter un système de tours. Dans la méthode « playmove », on pourrait ajouter un système d’incrémentation et avec </w:t>
+        <w:t>Une mécanique intéressante pour faire cela serait d’ajouter un système de tours. Dans la méthode « </w:t>
+      </w:r>
+      <w:proofErr w:type="spellStart"/>
+      <w:r>
+        <w:t>playmove</w:t>
+      </w:r>
+      <w:proofErr w:type="spellEnd"/>
+      <w:r>
+        <w:t xml:space="preserve"> », on pourrait ajouter un système d’incrémentation et avec </w:t>
       </w:r>
       <w:r>
         <w:t>des modulos</w:t>
@@ -902,7 +1160,23 @@
         <w:ind w:left="708"/>
       </w:pPr>
       <w:r>
-        <w:t>Pour cette question, nous avons ajouté deux variables de classe dans « Effect ». Chaque instance d’effet garde désormais le compte du nombre de fois où elle a été appelée. Pour les effets interminables, il suffit de ne pas changer la valeur de « iterationsMax » ou de la laisser à 0.</w:t>
+        <w:t>Pour cette question, nous avons ajouté deux variables de classe dans « </w:t>
+      </w:r>
+      <w:proofErr w:type="spellStart"/>
+      <w:r>
+        <w:t>Effect</w:t>
+      </w:r>
+      <w:proofErr w:type="spellEnd"/>
+      <w:r>
+        <w:t> ». Chaque instance d’effet garde désormais le compte du nombre de fois où elle a été appelée. Pour les effets interminables, il suffit de ne pas changer la valeur de « </w:t>
+      </w:r>
+      <w:proofErr w:type="spellStart"/>
+      <w:r>
+        <w:t>iterationsMax</w:t>
+      </w:r>
+      <w:proofErr w:type="spellEnd"/>
+      <w:r>
+        <w:t> » ou de la laisser à 0.</w:t>
       </w:r>
     </w:p>
     <w:p>
@@ -1032,11 +1306,6 @@
     <w:p>
       <w:pPr>
         <w:ind w:left="708"/>
-      </w:pPr>
-    </w:p>
-    <w:p>
-      <w:pPr>
-        <w:ind w:left="708"/>
         <w:rPr>
           <w:u w:val="single"/>
         </w:rPr>
@@ -1056,31 +1325,80 @@
         <w:ind w:left="708"/>
       </w:pPr>
       <w:r>
-        <w:t>Dans Board on pourrait imaginer un nouvelle méthote getTilesCount( int numJoueur) qui compterait les tuiles du Joueur passé en paramètre plutôt que d’avoir une méthode par joueur (sinon rajouter une nouvelle méthode par joueur en plus).</w:t>
-      </w:r>
-    </w:p>
-    <w:p>
-      <w:pPr>
-        <w:ind w:left="708"/>
-      </w:pPr>
-      <w:r>
-        <w:t>Dans Game ajouter un getJoueurX() ;</w:t>
-      </w:r>
-    </w:p>
-    <w:p>
-      <w:r>
-        <w:br w:type="page"/>
-      </w:r>
-    </w:p>
-    <w:p>
-      <w:pPr>
-        <w:ind w:left="708"/>
-        <w:rPr>
-          <w:u w:val="single"/>
-        </w:rPr>
-      </w:pPr>
-      <w:r>
-        <w:lastRenderedPageBreak/>
+        <w:t xml:space="preserve">Dans </w:t>
+      </w:r>
+      <w:proofErr w:type="spellStart"/>
+      <w:r>
+        <w:t>Board</w:t>
+      </w:r>
+      <w:proofErr w:type="spellEnd"/>
+      <w:r>
+        <w:t xml:space="preserve"> on pourrait imaginer un nouvelle </w:t>
+      </w:r>
+      <w:proofErr w:type="spellStart"/>
+      <w:r>
+        <w:t>méthote</w:t>
+      </w:r>
+      <w:proofErr w:type="spellEnd"/>
+      <w:r>
+        <w:t xml:space="preserve"> </w:t>
+      </w:r>
+      <w:proofErr w:type="spellStart"/>
+      <w:proofErr w:type="gramStart"/>
+      <w:r>
+        <w:t>getTilesCount</w:t>
+      </w:r>
+      <w:proofErr w:type="spellEnd"/>
+      <w:r>
+        <w:t xml:space="preserve">( </w:t>
+      </w:r>
+      <w:proofErr w:type="spellStart"/>
+      <w:r>
+        <w:t>int</w:t>
+      </w:r>
+      <w:proofErr w:type="spellEnd"/>
+      <w:proofErr w:type="gramEnd"/>
+      <w:r>
+        <w:t xml:space="preserve"> </w:t>
+      </w:r>
+      <w:proofErr w:type="spellStart"/>
+      <w:r>
+        <w:t>numJoueur</w:t>
+      </w:r>
+      <w:proofErr w:type="spellEnd"/>
+      <w:r>
+        <w:t>) qui compterait les tuiles du Joueur passé en paramètre plutôt que d’avoir une méthode par joueur (sinon rajouter une nouvelle méthode par joueur en plus).</w:t>
+      </w:r>
+    </w:p>
+    <w:p>
+      <w:pPr>
+        <w:ind w:left="708"/>
+      </w:pPr>
+      <w:r>
+        <w:t xml:space="preserve">Dans Game ajouter un </w:t>
+      </w:r>
+      <w:proofErr w:type="spellStart"/>
+      <w:proofErr w:type="gramStart"/>
+      <w:r>
+        <w:t>getJoueurX</w:t>
+      </w:r>
+      <w:proofErr w:type="spellEnd"/>
+      <w:r>
+        <w:t>(</w:t>
+      </w:r>
+      <w:proofErr w:type="gramEnd"/>
+      <w:r>
+        <w:t>) ;</w:t>
+      </w:r>
+    </w:p>
+    <w:p>
+      <w:pPr>
+        <w:ind w:left="708"/>
+        <w:rPr>
+          <w:u w:val="single"/>
+        </w:rPr>
+      </w:pPr>
+      <w:r>
         <w:tab/>
       </w:r>
       <w:r>
@@ -1106,11 +1424,6 @@
       <w:pPr>
         <w:ind w:left="708"/>
       </w:pPr>
-    </w:p>
-    <w:p>
-      <w:pPr>
-        <w:ind w:left="708"/>
-      </w:pPr>
       <w:r>
         <w:rPr>
           <w:b/>
@@ -1126,12 +1439,265 @@
           <w:i/>
         </w:rPr>
       </w:pPr>
+      <w:r>
+        <w:lastRenderedPageBreak/>
+        <w:br/>
+      </w:r>
+      <w:r>
+        <w:br/>
+      </w:r>
+      <w:r>
+        <w:br/>
+      </w:r>
+      <w:r>
+        <w:rPr>
+          <w:noProof/>
+        </w:rPr>
+        <w:drawing>
+          <wp:anchor distT="0" distB="0" distL="114300" distR="114300" simplePos="0" relativeHeight="251659264" behindDoc="1" locked="0" layoutInCell="1" allowOverlap="1">
+            <wp:simplePos x="0" y="0"/>
+            <wp:positionH relativeFrom="column">
+              <wp:posOffset>445926</wp:posOffset>
+            </wp:positionH>
+            <wp:positionV relativeFrom="paragraph">
+              <wp:posOffset>-72</wp:posOffset>
+            </wp:positionV>
+            <wp:extent cx="3209026" cy="3716008"/>
+            <wp:effectExtent l="0" t="0" r="0" b="0"/>
+            <wp:wrapTight wrapText="bothSides">
+              <wp:wrapPolygon edited="0">
+                <wp:start x="0" y="0"/>
+                <wp:lineTo x="0" y="21486"/>
+                <wp:lineTo x="21416" y="21486"/>
+                <wp:lineTo x="21416" y="0"/>
+                <wp:lineTo x="0" y="0"/>
+              </wp:wrapPolygon>
+            </wp:wrapTight>
+            <wp:docPr id="12" name="Image 12"/>
+            <wp:cNvGraphicFramePr>
+              <a:graphicFrameLocks xmlns:a="http://schemas.openxmlformats.org/drawingml/2006/main" noChangeAspect="1"/>
+            </wp:cNvGraphicFramePr>
+            <a:graphic xmlns:a="http://schemas.openxmlformats.org/drawingml/2006/main">
+              <a:graphicData uri="http://schemas.openxmlformats.org/drawingml/2006/picture">
+                <pic:pic xmlns:pic="http://schemas.openxmlformats.org/drawingml/2006/picture">
+                  <pic:nvPicPr>
+                    <pic:cNvPr id="1" name=""/>
+                    <pic:cNvPicPr/>
+                  </pic:nvPicPr>
+                  <pic:blipFill>
+                    <a:blip r:embed="rId17">
+                      <a:extLst>
+                        <a:ext uri="{28A0092B-C50C-407E-A947-70E740481C1C}">
+                          <a14:useLocalDpi xmlns:a14="http://schemas.microsoft.com/office/drawing/2010/main" val="0"/>
+                        </a:ext>
+                      </a:extLst>
+                    </a:blip>
+                    <a:stretch>
+                      <a:fillRect/>
+                    </a:stretch>
+                  </pic:blipFill>
+                  <pic:spPr>
+                    <a:xfrm>
+                      <a:off x="0" y="0"/>
+                      <a:ext cx="3209026" cy="3716008"/>
+                    </a:xfrm>
+                    <a:prstGeom prst="rect">
+                      <a:avLst/>
+                    </a:prstGeom>
+                  </pic:spPr>
+                </pic:pic>
+              </a:graphicData>
+            </a:graphic>
+          </wp:anchor>
+        </w:drawing>
+      </w:r>
+      <w:r>
+        <w:t xml:space="preserve">J’ai aussi complété le plus possible la </w:t>
+      </w:r>
+      <w:proofErr w:type="spellStart"/>
+      <w:r>
+        <w:t>javadoc</w:t>
+      </w:r>
+      <w:proofErr w:type="spellEnd"/>
+      <w:r>
+        <w:t xml:space="preserve"> manquante.</w:t>
+      </w:r>
+    </w:p>
+    <w:p>
+      <w:pPr>
+        <w:ind w:left="708"/>
+      </w:pPr>
+    </w:p>
+    <w:p>
+      <w:pPr>
+        <w:suppressAutoHyphens w:val="0"/>
+        <w:spacing w:after="0"/>
+      </w:pPr>
+      <w:r>
+        <w:rPr>
+          <w:noProof/>
+        </w:rPr>
+        <w:drawing>
+          <wp:anchor distT="0" distB="0" distL="114300" distR="114300" simplePos="0" relativeHeight="251660288" behindDoc="1" locked="0" layoutInCell="1" allowOverlap="1">
+            <wp:simplePos x="0" y="0"/>
+            <wp:positionH relativeFrom="column">
+              <wp:posOffset>411097</wp:posOffset>
+            </wp:positionH>
+            <wp:positionV relativeFrom="paragraph">
+              <wp:posOffset>2281651</wp:posOffset>
+            </wp:positionV>
+            <wp:extent cx="4002656" cy="3031994"/>
+            <wp:effectExtent l="0" t="0" r="0" b="0"/>
+            <wp:wrapTight wrapText="bothSides">
+              <wp:wrapPolygon edited="0">
+                <wp:start x="0" y="0"/>
+                <wp:lineTo x="0" y="21446"/>
+                <wp:lineTo x="21487" y="21446"/>
+                <wp:lineTo x="21487" y="0"/>
+                <wp:lineTo x="0" y="0"/>
+              </wp:wrapPolygon>
+            </wp:wrapTight>
+            <wp:docPr id="14" name="Image 14"/>
+            <wp:cNvGraphicFramePr>
+              <a:graphicFrameLocks xmlns:a="http://schemas.openxmlformats.org/drawingml/2006/main" noChangeAspect="1"/>
+            </wp:cNvGraphicFramePr>
+            <a:graphic xmlns:a="http://schemas.openxmlformats.org/drawingml/2006/main">
+              <a:graphicData uri="http://schemas.openxmlformats.org/drawingml/2006/picture">
+                <pic:pic xmlns:pic="http://schemas.openxmlformats.org/drawingml/2006/picture">
+                  <pic:nvPicPr>
+                    <pic:cNvPr id="1" name=""/>
+                    <pic:cNvPicPr/>
+                  </pic:nvPicPr>
+                  <pic:blipFill>
+                    <a:blip r:embed="rId18">
+                      <a:extLst>
+                        <a:ext uri="{28A0092B-C50C-407E-A947-70E740481C1C}">
+                          <a14:useLocalDpi xmlns:a14="http://schemas.microsoft.com/office/drawing/2010/main" val="0"/>
+                        </a:ext>
+                      </a:extLst>
+                    </a:blip>
+                    <a:stretch>
+                      <a:fillRect/>
+                    </a:stretch>
+                  </pic:blipFill>
+                  <pic:spPr>
+                    <a:xfrm>
+                      <a:off x="0" y="0"/>
+                      <a:ext cx="4002656" cy="3031994"/>
+                    </a:xfrm>
+                    <a:prstGeom prst="rect">
+                      <a:avLst/>
+                    </a:prstGeom>
+                  </pic:spPr>
+                </pic:pic>
+              </a:graphicData>
+            </a:graphic>
+          </wp:anchor>
+        </w:drawing>
+      </w:r>
+      <w:r>
+        <w:br w:type="page"/>
+      </w:r>
       <w:bookmarkStart w:id="1" w:name="_GoBack"/>
       <w:bookmarkEnd w:id="1"/>
     </w:p>
+    <w:p>
+      <w:pPr>
+        <w:ind w:left="708"/>
+      </w:pPr>
+      <w:r>
+        <w:rPr>
+          <w:noProof/>
+        </w:rPr>
+        <w:lastRenderedPageBreak/>
+        <w:drawing>
+          <wp:anchor distT="0" distB="0" distL="114300" distR="114300" simplePos="0" relativeHeight="251658240" behindDoc="1" locked="0" layoutInCell="1" allowOverlap="1">
+            <wp:simplePos x="0" y="0"/>
+            <wp:positionH relativeFrom="page">
+              <wp:posOffset>0</wp:posOffset>
+            </wp:positionH>
+            <wp:positionV relativeFrom="paragraph">
+              <wp:posOffset>228073</wp:posOffset>
+            </wp:positionV>
+            <wp:extent cx="7538085" cy="4528820"/>
+            <wp:effectExtent l="0" t="0" r="5715" b="5080"/>
+            <wp:wrapTight wrapText="bothSides">
+              <wp:wrapPolygon edited="0">
+                <wp:start x="0" y="0"/>
+                <wp:lineTo x="0" y="21533"/>
+                <wp:lineTo x="21562" y="21533"/>
+                <wp:lineTo x="21562" y="0"/>
+                <wp:lineTo x="0" y="0"/>
+              </wp:wrapPolygon>
+            </wp:wrapTight>
+            <wp:docPr id="13" name="Image 13" descr="C:\Users\gabba\AppData\Local\Microsoft\Windows\INetCache\Content.Word\Capture.png"/>
+            <wp:cNvGraphicFramePr>
+              <a:graphicFrameLocks xmlns:a="http://schemas.openxmlformats.org/drawingml/2006/main" noChangeAspect="1"/>
+            </wp:cNvGraphicFramePr>
+            <a:graphic xmlns:a="http://schemas.openxmlformats.org/drawingml/2006/main">
+              <a:graphicData uri="http://schemas.openxmlformats.org/drawingml/2006/picture">
+                <pic:pic xmlns:pic="http://schemas.openxmlformats.org/drawingml/2006/picture">
+                  <pic:nvPicPr>
+                    <pic:cNvPr id="0" name="Picture 1" descr="C:\Users\gabba\AppData\Local\Microsoft\Windows\INetCache\Content.Word\Capture.png"/>
+                    <pic:cNvPicPr>
+                      <a:picLocks noChangeAspect="1" noChangeArrowheads="1"/>
+                    </pic:cNvPicPr>
+                  </pic:nvPicPr>
+                  <pic:blipFill>
+                    <a:blip r:embed="rId19">
+                      <a:extLst>
+                        <a:ext uri="{28A0092B-C50C-407E-A947-70E740481C1C}">
+                          <a14:useLocalDpi xmlns:a14="http://schemas.microsoft.com/office/drawing/2010/main" val="0"/>
+                        </a:ext>
+                      </a:extLst>
+                    </a:blip>
+                    <a:srcRect/>
+                    <a:stretch>
+                      <a:fillRect/>
+                    </a:stretch>
+                  </pic:blipFill>
+                  <pic:spPr bwMode="auto">
+                    <a:xfrm>
+                      <a:off x="0" y="0"/>
+                      <a:ext cx="7538085" cy="4528820"/>
+                    </a:xfrm>
+                    <a:prstGeom prst="rect">
+                      <a:avLst/>
+                    </a:prstGeom>
+                    <a:noFill/>
+                    <a:ln>
+                      <a:noFill/>
+                    </a:ln>
+                  </pic:spPr>
+                </pic:pic>
+              </a:graphicData>
+            </a:graphic>
+            <wp14:sizeRelH relativeFrom="page">
+              <wp14:pctWidth>0</wp14:pctWidth>
+            </wp14:sizeRelH>
+            <wp14:sizeRelV relativeFrom="page">
+              <wp14:pctHeight>0</wp14:pctHeight>
+            </wp14:sizeRelV>
+          </wp:anchor>
+        </w:drawing>
+      </w:r>
+      <w:r>
+        <w:rPr>
+          <w:b/>
+          <w:u w:val="single"/>
+        </w:rPr>
+        <w:t>Q9 :</w:t>
+      </w:r>
+    </w:p>
+    <w:p>
+      <w:pPr>
+        <w:ind w:left="708"/>
+        <w:jc w:val="both"/>
+      </w:pPr>
+    </w:p>
     <w:sectPr>
-      <w:headerReference w:type="default" r:id="rId17"/>
-      <w:headerReference w:type="first" r:id="rId18"/>
+      <w:headerReference w:type="default" r:id="rId20"/>
+      <w:headerReference w:type="first" r:id="rId21"/>
       <w:pgSz w:w="11906" w:h="16838"/>
       <w:pgMar w:top="1417" w:right="1417" w:bottom="1417" w:left="1417" w:header="0" w:footer="0" w:gutter="0"/>
       <w:cols w:space="720"/>
@@ -1376,7 +1942,7 @@
                               <w:noProof/>
                               <w:color w:val="FFFFFF" w:themeColor="background1"/>
                             </w:rPr>
-                            <w:t>5</w:t>
+                            <w:t>6</w:t>
                           </w:r>
                           <w:r>
                             <w:rPr>
@@ -1432,7 +1998,7 @@
                         <w:noProof/>
                         <w:color w:val="FFFFFF" w:themeColor="background1"/>
                       </w:rPr>
-                      <w:t>5</w:t>
+                      <w:t>6</w:t>
                     </w:r>
                     <w:r>
                       <w:rPr>
@@ -1474,7 +2040,15 @@
     </w:r>
     <w:r>
       <w:tab/>
-      <w:t>Bailly – Bacchiocchi G1S2</w:t>
+      <w:t xml:space="preserve">Bailly – </w:t>
+    </w:r>
+    <w:proofErr w:type="spellStart"/>
+    <w:r>
+      <w:t>Bacchiocchi</w:t>
+    </w:r>
+    <w:proofErr w:type="spellEnd"/>
+    <w:r>
+      <w:t xml:space="preserve"> G1S2</w:t>
     </w:r>
   </w:p>
 </w:hdr>

</xml_diff>